<commit_message>
Subida inicial limpia del proyecto
</commit_message>
<xml_diff>
--- a/output/documento_generado.docx
+++ b/output/documento_generado.docx
@@ -112,7 +112,7 @@
         <w:rPr>
           <w:lang w:val="es-PE"/>
         </w:rPr>
-        <w:t xml:space="preserve">dsfds</w:t>
+        <w:t xml:space="preserve">dsf</w:t>
       </w:r>
     </w:p>
     <w:p>
@@ -131,7 +131,7 @@
         <w:rPr>
           <w:lang w:val="es-PE"/>
         </w:rPr>
-        <w:t xml:space="preserve">sdfds</w:t>
+        <w:t xml:space="preserve">dsf</w:t>
       </w:r>
     </w:p>
     <w:p>
@@ -150,130 +150,7 @@
         <w:rPr>
           <w:lang w:val="es-PE"/>
         </w:rPr>
-        <w:t xml:space="preserve">{
-</w:t>
-        <w:br/>
-        <w:t xml:space="preserve">      "name" : "RN_ZGAFII03_IN_01_INT-08",
-</w:t>
-        <w:br/>
-        <w:t xml:space="preserve">      "ruleStatus" : "Enabled",
-</w:t>
-        <w:br/>
-        <w:t xml:space="preserve">      "comments" : "REGLA DEL FTGAFII03 RP A MAINF INT-08 SALDOS106",
-</w:t>
-        <w:br/>
-        <w:t xml:space="preserve">      "lastModified" : "2025-06-25T16:46:02.203064881Z",
-</w:t>
-        <w:br/>
-        <w:t xml:space="preserve">      "procName" : "INTERNO_CD_2S_GAFI.cd",
-</w:t>
-        <w:br/>
-        <w:t xml:space="preserve">      "procArgs" : "=%FA_FILE_FOUND. =%FA_NOT_PATH. =FTGAFII03 =GAFI =IN",
-</w:t>
-        <w:br/>
-        <w:t xml:space="preserve">      "matchCriterion" : {
-</w:t>
-        <w:br/>
-        <w:t xml:space="preserve">        "criteriaList" : [ {
-</w:t>
-        <w:br/>
-        <w:t xml:space="preserve">          "enabled" : true,
-</w:t>
-        <w:br/>
-        <w:t xml:space="preserve">          "operator" : "MATCH",
-</w:t>
-        <w:br/>
-        <w:t xml:space="preserve">          "field" : "WATCH_FILENAME",
-</w:t>
-        <w:br/>
-        <w:t xml:space="preserve">          "compareString" : "/xcom_rep/GAFI/salida/30/SALDOS106_LO_D.TXT"
-</w:t>
-        <w:br/>
-        <w:t xml:space="preserve">        }, {
-</w:t>
-        <w:br/>
-        <w:t xml:space="preserve">          "enabled" : true,
-</w:t>
-        <w:br/>
-        <w:t xml:space="preserve">          "operator" : "MATCH",
-</w:t>
-        <w:br/>
-        <w:t xml:space="preserve">          "field" : "WATCH_FILEPATH",
-</w:t>
-        <w:br/>
-        <w:t xml:space="preserve">          "compareString" : "/xcom_rep/GAFI/salida/30"
-</w:t>
-        <w:br/>
-        <w:t xml:space="preserve">        } ]
-</w:t>
-        <w:br/>
-        <w:t xml:space="preserve">      }
-</w:t>
-        <w:br/>
-        <w:t xml:space="preserve">    }, {
-</w:t>
-        <w:br/>
-        <w:t xml:space="preserve">      "name" : "RN_ZGAFII03_IN_02_INT-08",
-</w:t>
-        <w:br/>
-        <w:t xml:space="preserve">      "ruleStatus" : "Enabled",
-</w:t>
-        <w:br/>
-        <w:t xml:space="preserve">      "comments" : "REGLA DEL FTGAFII03 RP A MAINF INT-08 SALDOS106 CRTL",
-</w:t>
-        <w:br/>
-        <w:t xml:space="preserve">      "lastModified" : "2025-06-25T16:46:56.712260688Z",
-</w:t>
-        <w:br/>
-        <w:t xml:space="preserve">      "procName" : "INTERNO_CD_2S_GAFI.cd",
-</w:t>
-        <w:br/>
-        <w:t xml:space="preserve">      "procArgs" : "=%FA_FILE_FOUND. =%FA_NOT_PATH. =FTGAFII03 =GAFI =IN",
-</w:t>
-        <w:br/>
-        <w:t xml:space="preserve">      "matchCriterion" : {
-</w:t>
-        <w:br/>
-        <w:t xml:space="preserve">        "criteriaList" : [ {
-</w:t>
-        <w:br/>
-        <w:t xml:space="preserve">          "enabled" : true,
-</w:t>
-        <w:br/>
-        <w:t xml:space="preserve">          "operator" : "MATCH",
-</w:t>
-        <w:br/>
-        <w:t xml:space="preserve">          "field" : "WATCH_FILENAME",
-</w:t>
-        <w:br/>
-        <w:t xml:space="preserve">          "compareString" : "/xcom_rep/GAFI/salida/30/SALDOS106_LO_D_CTRL.TXT"
-</w:t>
-        <w:br/>
-        <w:t xml:space="preserve">        }, {
-</w:t>
-        <w:br/>
-        <w:t xml:space="preserve">          "enabled" : true,
-</w:t>
-        <w:br/>
-        <w:t xml:space="preserve">          "operator" : "MATCH",
-</w:t>
-        <w:br/>
-        <w:t xml:space="preserve">          "field" : "WATCH_FILEPATH",
-</w:t>
-        <w:br/>
-        <w:t xml:space="preserve">          "compareString" : "/xcom_rep/GAFI/salida/30"
-</w:t>
-        <w:br/>
-        <w:t xml:space="preserve">        } ]
-</w:t>
-        <w:br/>
-        <w:t xml:space="preserve">      }
-</w:t>
-        <w:br/>
-        <w:t xml:space="preserve">    },
-</w:t>
-        <w:br/>
-        <w:t xml:space="preserve"/>
+        <w:t xml:space="preserve">dsfsd</w:t>
       </w:r>
     </w:p>
     <w:p>
@@ -292,130 +169,7 @@
         <w:rPr>
           <w:lang w:val="es-PE"/>
         </w:rPr>
-        <w:t xml:space="preserve">{
-</w:t>
-        <w:br/>
-        <w:t xml:space="preserve">      "name" : "RN_ZGAFII03_IN_01_INT-08",
-</w:t>
-        <w:br/>
-        <w:t xml:space="preserve">      "ruleStatus" : "Enabled",
-</w:t>
-        <w:br/>
-        <w:t xml:space="preserve">      "comments" : "REGLA DEL FTGAFII03 RP A MAINF INT-08 SALDOS106",
-</w:t>
-        <w:br/>
-        <w:t xml:space="preserve">      "lastModified" : "2025-06-25T16:46:02.203064881Z",
-</w:t>
-        <w:br/>
-        <w:t xml:space="preserve">      "procName" : "INTERNO_CD_2S_GAFI.cd",
-</w:t>
-        <w:br/>
-        <w:t xml:space="preserve">      "procArgs" : "=%FA_FILE_FOUND. =%FA_NOT_PATH. =FTGAFII03 =GAFI =IN",
-</w:t>
-        <w:br/>
-        <w:t xml:space="preserve">      "matchCriterion" : {
-</w:t>
-        <w:br/>
-        <w:t xml:space="preserve">        "criteriaList" : [ {
-</w:t>
-        <w:br/>
-        <w:t xml:space="preserve">          "enabled" : true,
-</w:t>
-        <w:br/>
-        <w:t xml:space="preserve">          "operator" : "MATCH",
-</w:t>
-        <w:br/>
-        <w:t xml:space="preserve">          "field" : "WATCH_FILENAME",
-</w:t>
-        <w:br/>
-        <w:t xml:space="preserve">          "compareString" : "/xcom_rep/GAFI/salida/30/SALDOS106_LO_D.TXT"
-</w:t>
-        <w:br/>
-        <w:t xml:space="preserve">        }, {
-</w:t>
-        <w:br/>
-        <w:t xml:space="preserve">          "enabled" : true,
-</w:t>
-        <w:br/>
-        <w:t xml:space="preserve">          "operator" : "MATCH",
-</w:t>
-        <w:br/>
-        <w:t xml:space="preserve">          "field" : "WATCH_FILEPATH",
-</w:t>
-        <w:br/>
-        <w:t xml:space="preserve">          "compareString" : "/xcom_rep/GAFI/salida/30"
-</w:t>
-        <w:br/>
-        <w:t xml:space="preserve">        } ]
-</w:t>
-        <w:br/>
-        <w:t xml:space="preserve">      }
-</w:t>
-        <w:br/>
-        <w:t xml:space="preserve">    }, {
-</w:t>
-        <w:br/>
-        <w:t xml:space="preserve">      "name" : "RN_ZGAFII03_IN_02_INT-08",
-</w:t>
-        <w:br/>
-        <w:t xml:space="preserve">      "ruleStatus" : "Enabled",
-</w:t>
-        <w:br/>
-        <w:t xml:space="preserve">      "comments" : "REGLA DEL FTGAFII03 RP A MAINF INT-08 SALDOS106 CRTL",
-</w:t>
-        <w:br/>
-        <w:t xml:space="preserve">      "lastModified" : "2025-06-25T16:46:56.712260688Z",
-</w:t>
-        <w:br/>
-        <w:t xml:space="preserve">      "procName" : "INTERNO_CD_2S_GAFI.cd",
-</w:t>
-        <w:br/>
-        <w:t xml:space="preserve">      "procArgs" : "=%FA_FILE_FOUND. =%FA_NOT_PATH. =FTGAFII03 =GAFI =IN",
-</w:t>
-        <w:br/>
-        <w:t xml:space="preserve">      "matchCriterion" : {
-</w:t>
-        <w:br/>
-        <w:t xml:space="preserve">        "criteriaList" : [ {
-</w:t>
-        <w:br/>
-        <w:t xml:space="preserve">          "enabled" : true,
-</w:t>
-        <w:br/>
-        <w:t xml:space="preserve">          "operator" : "MATCH",
-</w:t>
-        <w:br/>
-        <w:t xml:space="preserve">          "field" : "WATCH_FILENAME",
-</w:t>
-        <w:br/>
-        <w:t xml:space="preserve">          "compareString" : "/xcom_rep/GAFI/salida/30/SALDOS106_LO_D_CTRL.TXT"
-</w:t>
-        <w:br/>
-        <w:t xml:space="preserve">        }, {
-</w:t>
-        <w:br/>
-        <w:t xml:space="preserve">          "enabled" : true,
-</w:t>
-        <w:br/>
-        <w:t xml:space="preserve">          "operator" : "MATCH",
-</w:t>
-        <w:br/>
-        <w:t xml:space="preserve">          "field" : "WATCH_FILEPATH",
-</w:t>
-        <w:br/>
-        <w:t xml:space="preserve">          "compareString" : "/xcom_rep/GAFI/salida/30"
-</w:t>
-        <w:br/>
-        <w:t xml:space="preserve">        } ]
-</w:t>
-        <w:br/>
-        <w:t xml:space="preserve">      }
-</w:t>
-        <w:br/>
-        <w:t xml:space="preserve">    },
-</w:t>
-        <w:br/>
-        <w:t xml:space="preserve"/>
+        <w:t xml:space="preserve">dsfds</w:t>
       </w:r>
     </w:p>
     <w:p>
@@ -434,7 +188,7 @@
         <w:rPr>
           <w:lang w:val="es-PE"/>
         </w:rPr>
-        <w:t xml:space="preserve">12/09/2025 23:02</w:t>
+        <w:t xml:space="preserve">12/09/2025 23:15</w:t>
       </w:r>
     </w:p>
     <w:p>
@@ -488,7 +242,7 @@
         <w:rPr>
           <w:lang w:val="es-PE"/>
         </w:rPr>
-        <w:t xml:space="preserve">Tipo: Certificacion</w:t>
+        <w:t xml:space="preserve">Tipo: Produccion</w:t>
       </w:r>
     </w:p>
     <w:p>
@@ -515,7 +269,7 @@
         <w:rPr>
           <w:lang w:val="es-PE"/>
         </w:rPr>
-        <w:t xml:space="preserve">: dsfdsf</w:t>
+        <w:t xml:space="preserve">: dfs</w:t>
       </w:r>
     </w:p>
     <w:p>
@@ -525,12 +279,12 @@
     </w:p>
     <w:p>
       <w:r>
-        <w:t xml:space="preserve">Description: fsdfds</w:t>
+        <w:t xml:space="preserve">Description: dsfds</w:t>
       </w:r>
     </w:p>
     <w:p>
       <w:r>
-        <w:t xml:space="preserve">Text1: dsfds</w:t>
+        <w:t xml:space="preserve">Text1: dsfsd</w:t>
       </w:r>
     </w:p>
     <w:p>
@@ -561,7 +315,7 @@
         <w:rPr>
           <w:lang w:val="es-PE"/>
         </w:rPr>
-        <w:t xml:space="preserve">Text7: sdfds</w:t>
+        <w:t xml:space="preserve">Text7: dsfds</w:t>
       </w:r>
     </w:p>
     <w:p>

</xml_diff>